<commit_message>
Updates 1.0.0 - Staging
</commit_message>
<xml_diff>
--- a/docs/BBScheduler Tool Users Guide-1.0.docx
+++ b/docs/BBScheduler Tool Users Guide-1.0.docx
@@ -6074,6 +6074,12 @@
                 <w:color w:val="auto"/>
               </w:rPr>
             </w:pPr>
+            <w:r>
+              <w:rPr>
+                <w:color w:val="auto"/>
+              </w:rPr>
+              <w:t xml:space="preserve">Sections that are available to be selected will have the Add Button enabled.  If the Section is already linked, the Add button will be disabled.  Users can select 1 or more sections or just select the Add All Sections button.  </w:t>
+            </w:r>
           </w:p>
         </w:tc>
         <w:tc>
@@ -6094,6 +6100,46 @@
                 <w:color w:val="auto"/>
               </w:rPr>
             </w:pPr>
+            <w:r>
+              <w:rPr>
+                <w:color w:val="auto"/>
+              </w:rPr>
+              <w:drawing>
+                <wp:inline distT="0" distB="0" distL="0" distR="0" wp14:anchorId="08DA4059" wp14:editId="37E34BC2">
+                  <wp:extent cx="2418715" cy="1073150"/>
+                  <wp:effectExtent l="0" t="0" r="0" b="6350"/>
+                  <wp:docPr id="708096576" name="Picture 1"/>
+                  <wp:cNvGraphicFramePr>
+                    <a:graphicFrameLocks xmlns:a="http://schemas.openxmlformats.org/drawingml/2006/main" noChangeAspect="1"/>
+                  </wp:cNvGraphicFramePr>
+                  <a:graphic xmlns:a="http://schemas.openxmlformats.org/drawingml/2006/main">
+                    <a:graphicData uri="http://schemas.openxmlformats.org/drawingml/2006/picture">
+                      <pic:pic xmlns:pic="http://schemas.openxmlformats.org/drawingml/2006/picture">
+                        <pic:nvPicPr>
+                          <pic:cNvPr id="708096576" name=""/>
+                          <pic:cNvPicPr/>
+                        </pic:nvPicPr>
+                        <pic:blipFill>
+                          <a:blip r:embed="rId35"/>
+                          <a:stretch>
+                            <a:fillRect/>
+                          </a:stretch>
+                        </pic:blipFill>
+                        <pic:spPr>
+                          <a:xfrm>
+                            <a:off x="0" y="0"/>
+                            <a:ext cx="2418715" cy="1073150"/>
+                          </a:xfrm>
+                          <a:prstGeom prst="rect">
+                            <a:avLst/>
+                          </a:prstGeom>
+                        </pic:spPr>
+                      </pic:pic>
+                    </a:graphicData>
+                  </a:graphic>
+                </wp:inline>
+              </w:drawing>
+            </w:r>
             <w:r>
               <w:rPr>
                 <w:noProof/>
@@ -6115,7 +6161,7 @@
                           <pic:cNvPicPr/>
                         </pic:nvPicPr>
                         <pic:blipFill>
-                          <a:blip r:embed="rId35"/>
+                          <a:blip r:embed="rId36"/>
                           <a:stretch>
                             <a:fillRect/>
                           </a:stretch>
@@ -6187,6 +6233,26 @@
                 <w:color w:val="auto"/>
               </w:rPr>
             </w:pPr>
+            <w:r>
+              <w:rPr>
+                <w:color w:val="auto"/>
+              </w:rPr>
+              <w:t xml:space="preserve">Once selected, the button will </w:t>
+            </w:r>
+            <w:proofErr w:type="spellStart"/>
+            <w:r>
+              <w:rPr>
+                <w:color w:val="auto"/>
+              </w:rPr>
+              <w:t>chane</w:t>
+            </w:r>
+            <w:proofErr w:type="spellEnd"/>
+            <w:r>
+              <w:rPr>
+                <w:color w:val="auto"/>
+              </w:rPr>
+              <w:t xml:space="preserve"> to a Remove button.  Users can remove sections they no longer wish to use.  Once happy with the selections, select the Left Arrow to return.</w:t>
+            </w:r>
           </w:p>
         </w:tc>
         <w:tc>
@@ -6207,6 +6273,1629 @@
                 <w:color w:val="auto"/>
               </w:rPr>
             </w:pPr>
+            <w:r>
+              <w:rPr>
+                <w:color w:val="auto"/>
+              </w:rPr>
+              <w:drawing>
+                <wp:inline distT="0" distB="0" distL="0" distR="0" wp14:anchorId="7EA3FB55" wp14:editId="73EDF66B">
+                  <wp:extent cx="2418715" cy="1100455"/>
+                  <wp:effectExtent l="0" t="0" r="0" b="4445"/>
+                  <wp:docPr id="768736104" name="Picture 1"/>
+                  <wp:cNvGraphicFramePr>
+                    <a:graphicFrameLocks xmlns:a="http://schemas.openxmlformats.org/drawingml/2006/main" noChangeAspect="1"/>
+                  </wp:cNvGraphicFramePr>
+                  <a:graphic xmlns:a="http://schemas.openxmlformats.org/drawingml/2006/main">
+                    <a:graphicData uri="http://schemas.openxmlformats.org/drawingml/2006/picture">
+                      <pic:pic xmlns:pic="http://schemas.openxmlformats.org/drawingml/2006/picture">
+                        <pic:nvPicPr>
+                          <pic:cNvPr id="768736104" name=""/>
+                          <pic:cNvPicPr/>
+                        </pic:nvPicPr>
+                        <pic:blipFill>
+                          <a:blip r:embed="rId37"/>
+                          <a:stretch>
+                            <a:fillRect/>
+                          </a:stretch>
+                        </pic:blipFill>
+                        <pic:spPr>
+                          <a:xfrm>
+                            <a:off x="0" y="0"/>
+                            <a:ext cx="2418715" cy="1100455"/>
+                          </a:xfrm>
+                          <a:prstGeom prst="rect">
+                            <a:avLst/>
+                          </a:prstGeom>
+                        </pic:spPr>
+                      </pic:pic>
+                    </a:graphicData>
+                  </a:graphic>
+                </wp:inline>
+              </w:drawing>
+            </w:r>
+          </w:p>
+        </w:tc>
+      </w:tr>
+      <w:tr>
+        <w:trPr>
+          <w:cantSplit/>
+          <w:jc w:val="center"/>
+        </w:trPr>
+        <w:tc>
+          <w:tcPr>
+            <w:tcW w:w="503" w:type="dxa"/>
+            <w:tcBorders>
+              <w:top w:val="single" w:sz="6" w:space="0" w:color="auto"/>
+              <w:left w:val="single" w:sz="6" w:space="0" w:color="auto"/>
+              <w:bottom w:val="single" w:sz="6" w:space="0" w:color="auto"/>
+              <w:right w:val="single" w:sz="6" w:space="0" w:color="auto"/>
+            </w:tcBorders>
+            <w:shd w:val="clear" w:color="auto" w:fill="auto"/>
+          </w:tcPr>
+          <w:p>
+            <w:pPr>
+              <w:pStyle w:val="StyleTable-ColHeadCentered"/>
+              <w:rPr>
+                <w:color w:val="auto"/>
+              </w:rPr>
+            </w:pPr>
+            <w:r>
+              <w:rPr>
+                <w:color w:val="auto"/>
+              </w:rPr>
+              <w:lastRenderedPageBreak/>
+              <w:t>9</w:t>
+            </w:r>
+          </w:p>
+        </w:tc>
+        <w:tc>
+          <w:tcPr>
+            <w:tcW w:w="5680" w:type="dxa"/>
+            <w:tcBorders>
+              <w:top w:val="single" w:sz="6" w:space="0" w:color="auto"/>
+              <w:left w:val="single" w:sz="6" w:space="0" w:color="auto"/>
+              <w:bottom w:val="single" w:sz="6" w:space="0" w:color="auto"/>
+              <w:right w:val="single" w:sz="6" w:space="0" w:color="auto"/>
+            </w:tcBorders>
+            <w:shd w:val="clear" w:color="auto" w:fill="auto"/>
+          </w:tcPr>
+          <w:p>
+            <w:pPr>
+              <w:pStyle w:val="StyleTable-ColHeadCentered"/>
+              <w:rPr>
+                <w:color w:val="auto"/>
+              </w:rPr>
+            </w:pPr>
+            <w:r>
+              <w:rPr>
+                <w:color w:val="auto"/>
+              </w:rPr>
+              <w:t xml:space="preserve">The course in which the section(s) were selected will now be highlighted in Green.  </w:t>
+            </w:r>
+          </w:p>
+        </w:tc>
+        <w:tc>
+          <w:tcPr>
+            <w:tcW w:w="4025" w:type="dxa"/>
+            <w:tcBorders>
+              <w:top w:val="single" w:sz="6" w:space="0" w:color="auto"/>
+              <w:left w:val="single" w:sz="6" w:space="0" w:color="auto"/>
+              <w:bottom w:val="single" w:sz="6" w:space="0" w:color="auto"/>
+              <w:right w:val="single" w:sz="6" w:space="0" w:color="auto"/>
+            </w:tcBorders>
+            <w:shd w:val="clear" w:color="auto" w:fill="auto"/>
+          </w:tcPr>
+          <w:p>
+            <w:pPr>
+              <w:pStyle w:val="StyleTable-ColHeadCentered"/>
+              <w:rPr>
+                <w:color w:val="auto"/>
+              </w:rPr>
+            </w:pPr>
+            <w:r>
+              <w:rPr>
+                <w:color w:val="auto"/>
+              </w:rPr>
+              <w:drawing>
+                <wp:inline distT="0" distB="0" distL="0" distR="0" wp14:anchorId="465E97B9" wp14:editId="35EF7F81">
+                  <wp:extent cx="2418715" cy="512445"/>
+                  <wp:effectExtent l="0" t="0" r="0" b="0"/>
+                  <wp:docPr id="1161115650" name="Picture 1"/>
+                  <wp:cNvGraphicFramePr>
+                    <a:graphicFrameLocks xmlns:a="http://schemas.openxmlformats.org/drawingml/2006/main" noChangeAspect="1"/>
+                  </wp:cNvGraphicFramePr>
+                  <a:graphic xmlns:a="http://schemas.openxmlformats.org/drawingml/2006/main">
+                    <a:graphicData uri="http://schemas.openxmlformats.org/drawingml/2006/picture">
+                      <pic:pic xmlns:pic="http://schemas.openxmlformats.org/drawingml/2006/picture">
+                        <pic:nvPicPr>
+                          <pic:cNvPr id="1161115650" name=""/>
+                          <pic:cNvPicPr/>
+                        </pic:nvPicPr>
+                        <pic:blipFill>
+                          <a:blip r:embed="rId38"/>
+                          <a:stretch>
+                            <a:fillRect/>
+                          </a:stretch>
+                        </pic:blipFill>
+                        <pic:spPr>
+                          <a:xfrm>
+                            <a:off x="0" y="0"/>
+                            <a:ext cx="2418715" cy="512445"/>
+                          </a:xfrm>
+                          <a:prstGeom prst="rect">
+                            <a:avLst/>
+                          </a:prstGeom>
+                        </pic:spPr>
+                      </pic:pic>
+                    </a:graphicData>
+                  </a:graphic>
+                </wp:inline>
+              </w:drawing>
+            </w:r>
+          </w:p>
+        </w:tc>
+      </w:tr>
+      <w:tr>
+        <w:trPr>
+          <w:cantSplit/>
+          <w:jc w:val="center"/>
+        </w:trPr>
+        <w:tc>
+          <w:tcPr>
+            <w:tcW w:w="503" w:type="dxa"/>
+            <w:tcBorders>
+              <w:top w:val="single" w:sz="6" w:space="0" w:color="auto"/>
+              <w:left w:val="single" w:sz="6" w:space="0" w:color="auto"/>
+              <w:bottom w:val="single" w:sz="6" w:space="0" w:color="auto"/>
+              <w:right w:val="single" w:sz="6" w:space="0" w:color="auto"/>
+            </w:tcBorders>
+            <w:shd w:val="clear" w:color="auto" w:fill="auto"/>
+          </w:tcPr>
+          <w:p>
+            <w:pPr>
+              <w:pStyle w:val="StyleTable-ColHeadCentered"/>
+              <w:rPr>
+                <w:color w:val="auto"/>
+              </w:rPr>
+            </w:pPr>
+            <w:r>
+              <w:rPr>
+                <w:color w:val="auto"/>
+              </w:rPr>
+              <w:t>10</w:t>
+            </w:r>
+          </w:p>
+        </w:tc>
+        <w:tc>
+          <w:tcPr>
+            <w:tcW w:w="5680" w:type="dxa"/>
+            <w:tcBorders>
+              <w:top w:val="single" w:sz="6" w:space="0" w:color="auto"/>
+              <w:left w:val="single" w:sz="6" w:space="0" w:color="auto"/>
+              <w:bottom w:val="single" w:sz="6" w:space="0" w:color="auto"/>
+              <w:right w:val="single" w:sz="6" w:space="0" w:color="auto"/>
+            </w:tcBorders>
+            <w:shd w:val="clear" w:color="auto" w:fill="auto"/>
+          </w:tcPr>
+          <w:p>
+            <w:pPr>
+              <w:pStyle w:val="StyleTable-ColHeadCentered"/>
+              <w:rPr>
+                <w:color w:val="auto"/>
+              </w:rPr>
+            </w:pPr>
+            <w:r>
+              <w:rPr>
+                <w:color w:val="auto"/>
+              </w:rPr>
+              <w:t>The Selection button will also be updated to show 2 Sections selected.   Click on the button to see the details</w:t>
+            </w:r>
+          </w:p>
+        </w:tc>
+        <w:tc>
+          <w:tcPr>
+            <w:tcW w:w="4025" w:type="dxa"/>
+            <w:tcBorders>
+              <w:top w:val="single" w:sz="6" w:space="0" w:color="auto"/>
+              <w:left w:val="single" w:sz="6" w:space="0" w:color="auto"/>
+              <w:bottom w:val="single" w:sz="6" w:space="0" w:color="auto"/>
+              <w:right w:val="single" w:sz="6" w:space="0" w:color="auto"/>
+            </w:tcBorders>
+            <w:shd w:val="clear" w:color="auto" w:fill="auto"/>
+          </w:tcPr>
+          <w:p>
+            <w:pPr>
+              <w:pStyle w:val="StyleTable-ColHeadCentered"/>
+              <w:rPr>
+                <w:color w:val="auto"/>
+              </w:rPr>
+            </w:pPr>
+            <w:r>
+              <w:rPr>
+                <w:color w:val="auto"/>
+              </w:rPr>
+              <w:drawing>
+                <wp:inline distT="0" distB="0" distL="0" distR="0" wp14:anchorId="6D811107" wp14:editId="0B773E3F">
+                  <wp:extent cx="2418715" cy="1679575"/>
+                  <wp:effectExtent l="0" t="0" r="0" b="0"/>
+                  <wp:docPr id="143335443" name="Picture 1"/>
+                  <wp:cNvGraphicFramePr>
+                    <a:graphicFrameLocks xmlns:a="http://schemas.openxmlformats.org/drawingml/2006/main" noChangeAspect="1"/>
+                  </wp:cNvGraphicFramePr>
+                  <a:graphic xmlns:a="http://schemas.openxmlformats.org/drawingml/2006/main">
+                    <a:graphicData uri="http://schemas.openxmlformats.org/drawingml/2006/picture">
+                      <pic:pic xmlns:pic="http://schemas.openxmlformats.org/drawingml/2006/picture">
+                        <pic:nvPicPr>
+                          <pic:cNvPr id="143335443" name=""/>
+                          <pic:cNvPicPr/>
+                        </pic:nvPicPr>
+                        <pic:blipFill>
+                          <a:blip r:embed="rId39"/>
+                          <a:stretch>
+                            <a:fillRect/>
+                          </a:stretch>
+                        </pic:blipFill>
+                        <pic:spPr>
+                          <a:xfrm>
+                            <a:off x="0" y="0"/>
+                            <a:ext cx="2418715" cy="1679575"/>
+                          </a:xfrm>
+                          <a:prstGeom prst="rect">
+                            <a:avLst/>
+                          </a:prstGeom>
+                        </pic:spPr>
+                      </pic:pic>
+                    </a:graphicData>
+                  </a:graphic>
+                </wp:inline>
+              </w:drawing>
+            </w:r>
+          </w:p>
+        </w:tc>
+      </w:tr>
+      <w:tr>
+        <w:trPr>
+          <w:cantSplit/>
+          <w:jc w:val="center"/>
+        </w:trPr>
+        <w:tc>
+          <w:tcPr>
+            <w:tcW w:w="503" w:type="dxa"/>
+            <w:tcBorders>
+              <w:top w:val="single" w:sz="6" w:space="0" w:color="auto"/>
+              <w:left w:val="single" w:sz="6" w:space="0" w:color="auto"/>
+              <w:bottom w:val="single" w:sz="6" w:space="0" w:color="auto"/>
+              <w:right w:val="single" w:sz="6" w:space="0" w:color="auto"/>
+            </w:tcBorders>
+            <w:shd w:val="clear" w:color="auto" w:fill="auto"/>
+          </w:tcPr>
+          <w:p>
+            <w:pPr>
+              <w:pStyle w:val="StyleTable-ColHeadCentered"/>
+              <w:rPr>
+                <w:color w:val="auto"/>
+              </w:rPr>
+            </w:pPr>
+            <w:r>
+              <w:rPr>
+                <w:color w:val="auto"/>
+              </w:rPr>
+              <w:t>11</w:t>
+            </w:r>
+          </w:p>
+        </w:tc>
+        <w:tc>
+          <w:tcPr>
+            <w:tcW w:w="5680" w:type="dxa"/>
+            <w:tcBorders>
+              <w:top w:val="single" w:sz="6" w:space="0" w:color="auto"/>
+              <w:left w:val="single" w:sz="6" w:space="0" w:color="auto"/>
+              <w:bottom w:val="single" w:sz="6" w:space="0" w:color="auto"/>
+              <w:right w:val="single" w:sz="6" w:space="0" w:color="auto"/>
+            </w:tcBorders>
+            <w:shd w:val="clear" w:color="auto" w:fill="auto"/>
+          </w:tcPr>
+          <w:p>
+            <w:pPr>
+              <w:pStyle w:val="StyleTable-ColHeadCentered"/>
+              <w:rPr>
+                <w:color w:val="auto"/>
+              </w:rPr>
+            </w:pPr>
+            <w:r>
+              <w:rPr>
+                <w:color w:val="auto"/>
+              </w:rPr>
+              <w:t>Follow the same process to add more sections from other courses.  The Selection area will update as more sections are added.</w:t>
+            </w:r>
+          </w:p>
+        </w:tc>
+        <w:tc>
+          <w:tcPr>
+            <w:tcW w:w="4025" w:type="dxa"/>
+            <w:tcBorders>
+              <w:top w:val="single" w:sz="6" w:space="0" w:color="auto"/>
+              <w:left w:val="single" w:sz="6" w:space="0" w:color="auto"/>
+              <w:bottom w:val="single" w:sz="6" w:space="0" w:color="auto"/>
+              <w:right w:val="single" w:sz="6" w:space="0" w:color="auto"/>
+            </w:tcBorders>
+            <w:shd w:val="clear" w:color="auto" w:fill="auto"/>
+          </w:tcPr>
+          <w:p>
+            <w:pPr>
+              <w:pStyle w:val="StyleTable-ColHeadCentered"/>
+              <w:rPr>
+                <w:color w:val="auto"/>
+              </w:rPr>
+            </w:pPr>
+            <w:r>
+              <w:rPr>
+                <w:color w:val="auto"/>
+              </w:rPr>
+              <w:drawing>
+                <wp:inline distT="0" distB="0" distL="0" distR="0" wp14:anchorId="38428E8F" wp14:editId="6C63C2D0">
+                  <wp:extent cx="2418715" cy="594360"/>
+                  <wp:effectExtent l="0" t="0" r="0" b="2540"/>
+                  <wp:docPr id="485126261" name="Picture 1"/>
+                  <wp:cNvGraphicFramePr>
+                    <a:graphicFrameLocks xmlns:a="http://schemas.openxmlformats.org/drawingml/2006/main" noChangeAspect="1"/>
+                  </wp:cNvGraphicFramePr>
+                  <a:graphic xmlns:a="http://schemas.openxmlformats.org/drawingml/2006/main">
+                    <a:graphicData uri="http://schemas.openxmlformats.org/drawingml/2006/picture">
+                      <pic:pic xmlns:pic="http://schemas.openxmlformats.org/drawingml/2006/picture">
+                        <pic:nvPicPr>
+                          <pic:cNvPr id="485126261" name=""/>
+                          <pic:cNvPicPr/>
+                        </pic:nvPicPr>
+                        <pic:blipFill>
+                          <a:blip r:embed="rId40"/>
+                          <a:stretch>
+                            <a:fillRect/>
+                          </a:stretch>
+                        </pic:blipFill>
+                        <pic:spPr>
+                          <a:xfrm>
+                            <a:off x="0" y="0"/>
+                            <a:ext cx="2418715" cy="594360"/>
+                          </a:xfrm>
+                          <a:prstGeom prst="rect">
+                            <a:avLst/>
+                          </a:prstGeom>
+                        </pic:spPr>
+                      </pic:pic>
+                    </a:graphicData>
+                  </a:graphic>
+                </wp:inline>
+              </w:drawing>
+            </w:r>
+          </w:p>
+        </w:tc>
+      </w:tr>
+      <w:tr>
+        <w:trPr>
+          <w:cantSplit/>
+          <w:jc w:val="center"/>
+        </w:trPr>
+        <w:tc>
+          <w:tcPr>
+            <w:tcW w:w="503" w:type="dxa"/>
+            <w:tcBorders>
+              <w:top w:val="single" w:sz="6" w:space="0" w:color="auto"/>
+              <w:left w:val="single" w:sz="6" w:space="0" w:color="auto"/>
+              <w:bottom w:val="single" w:sz="6" w:space="0" w:color="auto"/>
+              <w:right w:val="single" w:sz="6" w:space="0" w:color="auto"/>
+            </w:tcBorders>
+            <w:shd w:val="clear" w:color="auto" w:fill="auto"/>
+          </w:tcPr>
+          <w:p>
+            <w:pPr>
+              <w:pStyle w:val="StyleTable-ColHeadCentered"/>
+              <w:rPr>
+                <w:color w:val="auto"/>
+              </w:rPr>
+            </w:pPr>
+            <w:r>
+              <w:rPr>
+                <w:color w:val="auto"/>
+              </w:rPr>
+              <w:t>12</w:t>
+            </w:r>
+          </w:p>
+        </w:tc>
+        <w:tc>
+          <w:tcPr>
+            <w:tcW w:w="5680" w:type="dxa"/>
+            <w:tcBorders>
+              <w:top w:val="single" w:sz="6" w:space="0" w:color="auto"/>
+              <w:left w:val="single" w:sz="6" w:space="0" w:color="auto"/>
+              <w:bottom w:val="single" w:sz="6" w:space="0" w:color="auto"/>
+              <w:right w:val="single" w:sz="6" w:space="0" w:color="auto"/>
+            </w:tcBorders>
+            <w:shd w:val="clear" w:color="auto" w:fill="auto"/>
+          </w:tcPr>
+          <w:p>
+            <w:pPr>
+              <w:pStyle w:val="StyleTable-ColHeadCentered"/>
+              <w:rPr>
+                <w:color w:val="auto"/>
+              </w:rPr>
+            </w:pPr>
+            <w:r>
+              <w:rPr>
+                <w:color w:val="auto"/>
+              </w:rPr>
+              <w:t>To clear all selections to start over, select the Clear Sections button.</w:t>
+            </w:r>
+          </w:p>
+        </w:tc>
+        <w:tc>
+          <w:tcPr>
+            <w:tcW w:w="4025" w:type="dxa"/>
+            <w:tcBorders>
+              <w:top w:val="single" w:sz="6" w:space="0" w:color="auto"/>
+              <w:left w:val="single" w:sz="6" w:space="0" w:color="auto"/>
+              <w:bottom w:val="single" w:sz="6" w:space="0" w:color="auto"/>
+              <w:right w:val="single" w:sz="6" w:space="0" w:color="auto"/>
+            </w:tcBorders>
+            <w:shd w:val="clear" w:color="auto" w:fill="auto"/>
+          </w:tcPr>
+          <w:p>
+            <w:pPr>
+              <w:pStyle w:val="StyleTable-ColHeadCentered"/>
+              <w:rPr>
+                <w:color w:val="auto"/>
+              </w:rPr>
+            </w:pPr>
+            <w:r>
+              <w:rPr>
+                <w:color w:val="auto"/>
+              </w:rPr>
+              <w:drawing>
+                <wp:inline distT="0" distB="0" distL="0" distR="0" wp14:anchorId="10FD2158" wp14:editId="59F4F0DA">
+                  <wp:extent cx="2418715" cy="1457325"/>
+                  <wp:effectExtent l="0" t="0" r="0" b="3175"/>
+                  <wp:docPr id="1623462180" name="Picture 1"/>
+                  <wp:cNvGraphicFramePr>
+                    <a:graphicFrameLocks xmlns:a="http://schemas.openxmlformats.org/drawingml/2006/main" noChangeAspect="1"/>
+                  </wp:cNvGraphicFramePr>
+                  <a:graphic xmlns:a="http://schemas.openxmlformats.org/drawingml/2006/main">
+                    <a:graphicData uri="http://schemas.openxmlformats.org/drawingml/2006/picture">
+                      <pic:pic xmlns:pic="http://schemas.openxmlformats.org/drawingml/2006/picture">
+                        <pic:nvPicPr>
+                          <pic:cNvPr id="1623462180" name=""/>
+                          <pic:cNvPicPr/>
+                        </pic:nvPicPr>
+                        <pic:blipFill>
+                          <a:blip r:embed="rId41"/>
+                          <a:stretch>
+                            <a:fillRect/>
+                          </a:stretch>
+                        </pic:blipFill>
+                        <pic:spPr>
+                          <a:xfrm>
+                            <a:off x="0" y="0"/>
+                            <a:ext cx="2418715" cy="1457325"/>
+                          </a:xfrm>
+                          <a:prstGeom prst="rect">
+                            <a:avLst/>
+                          </a:prstGeom>
+                        </pic:spPr>
+                      </pic:pic>
+                    </a:graphicData>
+                  </a:graphic>
+                </wp:inline>
+              </w:drawing>
+            </w:r>
+          </w:p>
+        </w:tc>
+      </w:tr>
+      <w:tr>
+        <w:trPr>
+          <w:cantSplit/>
+          <w:jc w:val="center"/>
+        </w:trPr>
+        <w:tc>
+          <w:tcPr>
+            <w:tcW w:w="503" w:type="dxa"/>
+            <w:tcBorders>
+              <w:top w:val="single" w:sz="6" w:space="0" w:color="auto"/>
+              <w:left w:val="single" w:sz="6" w:space="0" w:color="auto"/>
+              <w:bottom w:val="single" w:sz="6" w:space="0" w:color="auto"/>
+              <w:right w:val="single" w:sz="6" w:space="0" w:color="auto"/>
+            </w:tcBorders>
+            <w:shd w:val="clear" w:color="auto" w:fill="auto"/>
+          </w:tcPr>
+          <w:p>
+            <w:pPr>
+              <w:pStyle w:val="StyleTable-ColHeadCentered"/>
+              <w:rPr>
+                <w:color w:val="auto"/>
+              </w:rPr>
+            </w:pPr>
+            <w:r>
+              <w:rPr>
+                <w:color w:val="auto"/>
+              </w:rPr>
+              <w:t>13</w:t>
+            </w:r>
+          </w:p>
+        </w:tc>
+        <w:tc>
+          <w:tcPr>
+            <w:tcW w:w="5680" w:type="dxa"/>
+            <w:tcBorders>
+              <w:top w:val="single" w:sz="6" w:space="0" w:color="auto"/>
+              <w:left w:val="single" w:sz="6" w:space="0" w:color="auto"/>
+              <w:bottom w:val="single" w:sz="6" w:space="0" w:color="auto"/>
+              <w:right w:val="single" w:sz="6" w:space="0" w:color="auto"/>
+            </w:tcBorders>
+            <w:shd w:val="clear" w:color="auto" w:fill="auto"/>
+          </w:tcPr>
+          <w:p>
+            <w:pPr>
+              <w:pStyle w:val="StyleTable-ColHeadCentered"/>
+              <w:rPr>
+                <w:color w:val="auto"/>
+              </w:rPr>
+            </w:pPr>
+            <w:r>
+              <w:rPr>
+                <w:color w:val="auto"/>
+              </w:rPr>
+              <w:t>Once you have selected all Sections to be put into a Blackboard Courses, select the “Create Course” button</w:t>
+            </w:r>
+          </w:p>
+        </w:tc>
+        <w:tc>
+          <w:tcPr>
+            <w:tcW w:w="4025" w:type="dxa"/>
+            <w:tcBorders>
+              <w:top w:val="single" w:sz="6" w:space="0" w:color="auto"/>
+              <w:left w:val="single" w:sz="6" w:space="0" w:color="auto"/>
+              <w:bottom w:val="single" w:sz="6" w:space="0" w:color="auto"/>
+              <w:right w:val="single" w:sz="6" w:space="0" w:color="auto"/>
+            </w:tcBorders>
+            <w:shd w:val="clear" w:color="auto" w:fill="auto"/>
+          </w:tcPr>
+          <w:p>
+            <w:pPr>
+              <w:pStyle w:val="StyleTable-ColHeadCentered"/>
+              <w:rPr>
+                <w:color w:val="auto"/>
+              </w:rPr>
+            </w:pPr>
+            <w:r>
+              <w:rPr>
+                <w:color w:val="auto"/>
+              </w:rPr>
+              <w:drawing>
+                <wp:inline distT="0" distB="0" distL="0" distR="0" wp14:anchorId="2522E9D0" wp14:editId="4770A8D4">
+                  <wp:extent cx="2418715" cy="1183005"/>
+                  <wp:effectExtent l="0" t="0" r="0" b="0"/>
+                  <wp:docPr id="384267841" name="Picture 1"/>
+                  <wp:cNvGraphicFramePr>
+                    <a:graphicFrameLocks xmlns:a="http://schemas.openxmlformats.org/drawingml/2006/main" noChangeAspect="1"/>
+                  </wp:cNvGraphicFramePr>
+                  <a:graphic xmlns:a="http://schemas.openxmlformats.org/drawingml/2006/main">
+                    <a:graphicData uri="http://schemas.openxmlformats.org/drawingml/2006/picture">
+                      <pic:pic xmlns:pic="http://schemas.openxmlformats.org/drawingml/2006/picture">
+                        <pic:nvPicPr>
+                          <pic:cNvPr id="384267841" name=""/>
+                          <pic:cNvPicPr/>
+                        </pic:nvPicPr>
+                        <pic:blipFill>
+                          <a:blip r:embed="rId42"/>
+                          <a:stretch>
+                            <a:fillRect/>
+                          </a:stretch>
+                        </pic:blipFill>
+                        <pic:spPr>
+                          <a:xfrm>
+                            <a:off x="0" y="0"/>
+                            <a:ext cx="2418715" cy="1183005"/>
+                          </a:xfrm>
+                          <a:prstGeom prst="rect">
+                            <a:avLst/>
+                          </a:prstGeom>
+                        </pic:spPr>
+                      </pic:pic>
+                    </a:graphicData>
+                  </a:graphic>
+                </wp:inline>
+              </w:drawing>
+            </w:r>
+          </w:p>
+        </w:tc>
+      </w:tr>
+      <w:tr>
+        <w:trPr>
+          <w:cantSplit/>
+          <w:jc w:val="center"/>
+        </w:trPr>
+        <w:tc>
+          <w:tcPr>
+            <w:tcW w:w="503" w:type="dxa"/>
+            <w:tcBorders>
+              <w:top w:val="single" w:sz="6" w:space="0" w:color="auto"/>
+              <w:left w:val="single" w:sz="6" w:space="0" w:color="auto"/>
+              <w:bottom w:val="single" w:sz="6" w:space="0" w:color="auto"/>
+              <w:right w:val="single" w:sz="6" w:space="0" w:color="auto"/>
+            </w:tcBorders>
+            <w:shd w:val="clear" w:color="auto" w:fill="auto"/>
+          </w:tcPr>
+          <w:p>
+            <w:pPr>
+              <w:pStyle w:val="StyleTable-ColHeadCentered"/>
+              <w:rPr>
+                <w:color w:val="auto"/>
+              </w:rPr>
+            </w:pPr>
+            <w:r>
+              <w:rPr>
+                <w:color w:val="auto"/>
+              </w:rPr>
+              <w:t>14</w:t>
+            </w:r>
+          </w:p>
+        </w:tc>
+        <w:tc>
+          <w:tcPr>
+            <w:tcW w:w="5680" w:type="dxa"/>
+            <w:tcBorders>
+              <w:top w:val="single" w:sz="6" w:space="0" w:color="auto"/>
+              <w:left w:val="single" w:sz="6" w:space="0" w:color="auto"/>
+              <w:bottom w:val="single" w:sz="6" w:space="0" w:color="auto"/>
+              <w:right w:val="single" w:sz="6" w:space="0" w:color="auto"/>
+            </w:tcBorders>
+            <w:shd w:val="clear" w:color="auto" w:fill="auto"/>
+          </w:tcPr>
+          <w:p>
+            <w:pPr>
+              <w:pStyle w:val="StyleTable-ColHeadCentered"/>
+              <w:rPr>
+                <w:color w:val="auto"/>
+              </w:rPr>
+            </w:pPr>
+            <w:r>
+              <w:rPr>
+                <w:color w:val="auto"/>
+              </w:rPr>
+              <w:t>This will bring up a new Create Course Sheet for building a new course to be submitted to Blackboard</w:t>
+            </w:r>
+          </w:p>
+        </w:tc>
+        <w:tc>
+          <w:tcPr>
+            <w:tcW w:w="4025" w:type="dxa"/>
+            <w:tcBorders>
+              <w:top w:val="single" w:sz="6" w:space="0" w:color="auto"/>
+              <w:left w:val="single" w:sz="6" w:space="0" w:color="auto"/>
+              <w:bottom w:val="single" w:sz="6" w:space="0" w:color="auto"/>
+              <w:right w:val="single" w:sz="6" w:space="0" w:color="auto"/>
+            </w:tcBorders>
+            <w:shd w:val="clear" w:color="auto" w:fill="auto"/>
+          </w:tcPr>
+          <w:p>
+            <w:pPr>
+              <w:pStyle w:val="StyleTable-ColHeadCentered"/>
+              <w:rPr>
+                <w:color w:val="auto"/>
+              </w:rPr>
+            </w:pPr>
+            <w:r>
+              <w:rPr>
+                <w:color w:val="auto"/>
+              </w:rPr>
+              <w:drawing>
+                <wp:inline distT="0" distB="0" distL="0" distR="0" wp14:anchorId="12F3EAFD" wp14:editId="328AA6F4">
+                  <wp:extent cx="2418715" cy="1614805"/>
+                  <wp:effectExtent l="0" t="0" r="0" b="0"/>
+                  <wp:docPr id="1800228296" name="Picture 1"/>
+                  <wp:cNvGraphicFramePr>
+                    <a:graphicFrameLocks xmlns:a="http://schemas.openxmlformats.org/drawingml/2006/main" noChangeAspect="1"/>
+                  </wp:cNvGraphicFramePr>
+                  <a:graphic xmlns:a="http://schemas.openxmlformats.org/drawingml/2006/main">
+                    <a:graphicData uri="http://schemas.openxmlformats.org/drawingml/2006/picture">
+                      <pic:pic xmlns:pic="http://schemas.openxmlformats.org/drawingml/2006/picture">
+                        <pic:nvPicPr>
+                          <pic:cNvPr id="1800228296" name=""/>
+                          <pic:cNvPicPr/>
+                        </pic:nvPicPr>
+                        <pic:blipFill>
+                          <a:blip r:embed="rId43"/>
+                          <a:stretch>
+                            <a:fillRect/>
+                          </a:stretch>
+                        </pic:blipFill>
+                        <pic:spPr>
+                          <a:xfrm>
+                            <a:off x="0" y="0"/>
+                            <a:ext cx="2418715" cy="1614805"/>
+                          </a:xfrm>
+                          <a:prstGeom prst="rect">
+                            <a:avLst/>
+                          </a:prstGeom>
+                        </pic:spPr>
+                      </pic:pic>
+                    </a:graphicData>
+                  </a:graphic>
+                </wp:inline>
+              </w:drawing>
+            </w:r>
+          </w:p>
+        </w:tc>
+      </w:tr>
+      <w:tr>
+        <w:trPr>
+          <w:cantSplit/>
+          <w:jc w:val="center"/>
+        </w:trPr>
+        <w:tc>
+          <w:tcPr>
+            <w:tcW w:w="503" w:type="dxa"/>
+            <w:tcBorders>
+              <w:top w:val="single" w:sz="6" w:space="0" w:color="auto"/>
+              <w:left w:val="single" w:sz="6" w:space="0" w:color="auto"/>
+              <w:bottom w:val="single" w:sz="6" w:space="0" w:color="auto"/>
+              <w:right w:val="single" w:sz="6" w:space="0" w:color="auto"/>
+            </w:tcBorders>
+            <w:shd w:val="clear" w:color="auto" w:fill="auto"/>
+          </w:tcPr>
+          <w:p>
+            <w:pPr>
+              <w:pStyle w:val="StyleTable-ColHeadCentered"/>
+              <w:rPr>
+                <w:color w:val="auto"/>
+              </w:rPr>
+            </w:pPr>
+          </w:p>
+        </w:tc>
+        <w:tc>
+          <w:tcPr>
+            <w:tcW w:w="5680" w:type="dxa"/>
+            <w:tcBorders>
+              <w:top w:val="single" w:sz="6" w:space="0" w:color="auto"/>
+              <w:left w:val="single" w:sz="6" w:space="0" w:color="auto"/>
+              <w:bottom w:val="single" w:sz="6" w:space="0" w:color="auto"/>
+              <w:right w:val="single" w:sz="6" w:space="0" w:color="auto"/>
+            </w:tcBorders>
+            <w:shd w:val="clear" w:color="auto" w:fill="auto"/>
+          </w:tcPr>
+          <w:p>
+            <w:pPr>
+              <w:pStyle w:val="StyleTable-ColHeadCentered"/>
+              <w:rPr>
+                <w:color w:val="auto"/>
+              </w:rPr>
+            </w:pPr>
+          </w:p>
+        </w:tc>
+        <w:tc>
+          <w:tcPr>
+            <w:tcW w:w="4025" w:type="dxa"/>
+            <w:tcBorders>
+              <w:top w:val="single" w:sz="6" w:space="0" w:color="auto"/>
+              <w:left w:val="single" w:sz="6" w:space="0" w:color="auto"/>
+              <w:bottom w:val="single" w:sz="6" w:space="0" w:color="auto"/>
+              <w:right w:val="single" w:sz="6" w:space="0" w:color="auto"/>
+            </w:tcBorders>
+            <w:shd w:val="clear" w:color="auto" w:fill="auto"/>
+          </w:tcPr>
+          <w:p>
+            <w:pPr>
+              <w:pStyle w:val="StyleTable-ColHeadCentered"/>
+              <w:rPr>
+                <w:color w:val="auto"/>
+              </w:rPr>
+            </w:pPr>
+            <w:r>
+              <w:rPr>
+                <w:color w:val="auto"/>
+              </w:rPr>
+              <w:drawing>
+                <wp:inline distT="0" distB="0" distL="0" distR="0" wp14:anchorId="265529B3" wp14:editId="2C2D8B93">
+                  <wp:extent cx="2418715" cy="1194435"/>
+                  <wp:effectExtent l="0" t="0" r="0" b="0"/>
+                  <wp:docPr id="288659592" name="Picture 1"/>
+                  <wp:cNvGraphicFramePr>
+                    <a:graphicFrameLocks xmlns:a="http://schemas.openxmlformats.org/drawingml/2006/main" noChangeAspect="1"/>
+                  </wp:cNvGraphicFramePr>
+                  <a:graphic xmlns:a="http://schemas.openxmlformats.org/drawingml/2006/main">
+                    <a:graphicData uri="http://schemas.openxmlformats.org/drawingml/2006/picture">
+                      <pic:pic xmlns:pic="http://schemas.openxmlformats.org/drawingml/2006/picture">
+                        <pic:nvPicPr>
+                          <pic:cNvPr id="288659592" name=""/>
+                          <pic:cNvPicPr/>
+                        </pic:nvPicPr>
+                        <pic:blipFill>
+                          <a:blip r:embed="rId44"/>
+                          <a:stretch>
+                            <a:fillRect/>
+                          </a:stretch>
+                        </pic:blipFill>
+                        <pic:spPr>
+                          <a:xfrm>
+                            <a:off x="0" y="0"/>
+                            <a:ext cx="2418715" cy="1194435"/>
+                          </a:xfrm>
+                          <a:prstGeom prst="rect">
+                            <a:avLst/>
+                          </a:prstGeom>
+                        </pic:spPr>
+                      </pic:pic>
+                    </a:graphicData>
+                  </a:graphic>
+                </wp:inline>
+              </w:drawing>
+            </w:r>
+          </w:p>
+        </w:tc>
+      </w:tr>
+      <w:tr>
+        <w:trPr>
+          <w:cantSplit/>
+          <w:jc w:val="center"/>
+        </w:trPr>
+        <w:tc>
+          <w:tcPr>
+            <w:tcW w:w="503" w:type="dxa"/>
+            <w:tcBorders>
+              <w:top w:val="single" w:sz="6" w:space="0" w:color="auto"/>
+              <w:left w:val="single" w:sz="6" w:space="0" w:color="auto"/>
+              <w:bottom w:val="single" w:sz="6" w:space="0" w:color="auto"/>
+              <w:right w:val="single" w:sz="6" w:space="0" w:color="auto"/>
+            </w:tcBorders>
+            <w:shd w:val="clear" w:color="auto" w:fill="auto"/>
+          </w:tcPr>
+          <w:p>
+            <w:pPr>
+              <w:pStyle w:val="StyleTable-ColHeadCentered"/>
+              <w:rPr>
+                <w:color w:val="auto"/>
+              </w:rPr>
+            </w:pPr>
+          </w:p>
+        </w:tc>
+        <w:tc>
+          <w:tcPr>
+            <w:tcW w:w="5680" w:type="dxa"/>
+            <w:tcBorders>
+              <w:top w:val="single" w:sz="6" w:space="0" w:color="auto"/>
+              <w:left w:val="single" w:sz="6" w:space="0" w:color="auto"/>
+              <w:bottom w:val="single" w:sz="6" w:space="0" w:color="auto"/>
+              <w:right w:val="single" w:sz="6" w:space="0" w:color="auto"/>
+            </w:tcBorders>
+            <w:shd w:val="clear" w:color="auto" w:fill="auto"/>
+          </w:tcPr>
+          <w:p>
+            <w:pPr>
+              <w:pStyle w:val="StyleTable-ColHeadCentered"/>
+              <w:rPr>
+                <w:color w:val="auto"/>
+              </w:rPr>
+            </w:pPr>
+          </w:p>
+        </w:tc>
+        <w:tc>
+          <w:tcPr>
+            <w:tcW w:w="4025" w:type="dxa"/>
+            <w:tcBorders>
+              <w:top w:val="single" w:sz="6" w:space="0" w:color="auto"/>
+              <w:left w:val="single" w:sz="6" w:space="0" w:color="auto"/>
+              <w:bottom w:val="single" w:sz="6" w:space="0" w:color="auto"/>
+              <w:right w:val="single" w:sz="6" w:space="0" w:color="auto"/>
+            </w:tcBorders>
+            <w:shd w:val="clear" w:color="auto" w:fill="auto"/>
+          </w:tcPr>
+          <w:p>
+            <w:pPr>
+              <w:pStyle w:val="StyleTable-ColHeadCentered"/>
+              <w:rPr>
+                <w:color w:val="auto"/>
+              </w:rPr>
+            </w:pPr>
+            <w:r>
+              <w:rPr>
+                <w:color w:val="auto"/>
+              </w:rPr>
+              <w:drawing>
+                <wp:inline distT="0" distB="0" distL="0" distR="0" wp14:anchorId="310CF494" wp14:editId="590FAB27">
+                  <wp:extent cx="2418715" cy="1215390"/>
+                  <wp:effectExtent l="0" t="0" r="0" b="3810"/>
+                  <wp:docPr id="1047249813" name="Picture 1"/>
+                  <wp:cNvGraphicFramePr>
+                    <a:graphicFrameLocks xmlns:a="http://schemas.openxmlformats.org/drawingml/2006/main" noChangeAspect="1"/>
+                  </wp:cNvGraphicFramePr>
+                  <a:graphic xmlns:a="http://schemas.openxmlformats.org/drawingml/2006/main">
+                    <a:graphicData uri="http://schemas.openxmlformats.org/drawingml/2006/picture">
+                      <pic:pic xmlns:pic="http://schemas.openxmlformats.org/drawingml/2006/picture">
+                        <pic:nvPicPr>
+                          <pic:cNvPr id="1047249813" name=""/>
+                          <pic:cNvPicPr/>
+                        </pic:nvPicPr>
+                        <pic:blipFill>
+                          <a:blip r:embed="rId45"/>
+                          <a:stretch>
+                            <a:fillRect/>
+                          </a:stretch>
+                        </pic:blipFill>
+                        <pic:spPr>
+                          <a:xfrm>
+                            <a:off x="0" y="0"/>
+                            <a:ext cx="2418715" cy="1215390"/>
+                          </a:xfrm>
+                          <a:prstGeom prst="rect">
+                            <a:avLst/>
+                          </a:prstGeom>
+                        </pic:spPr>
+                      </pic:pic>
+                    </a:graphicData>
+                  </a:graphic>
+                </wp:inline>
+              </w:drawing>
+            </w:r>
+          </w:p>
+        </w:tc>
+      </w:tr>
+      <w:tr>
+        <w:trPr>
+          <w:cantSplit/>
+          <w:jc w:val="center"/>
+        </w:trPr>
+        <w:tc>
+          <w:tcPr>
+            <w:tcW w:w="503" w:type="dxa"/>
+            <w:tcBorders>
+              <w:top w:val="single" w:sz="6" w:space="0" w:color="auto"/>
+              <w:left w:val="single" w:sz="6" w:space="0" w:color="auto"/>
+              <w:bottom w:val="single" w:sz="6" w:space="0" w:color="auto"/>
+              <w:right w:val="single" w:sz="6" w:space="0" w:color="auto"/>
+            </w:tcBorders>
+            <w:shd w:val="clear" w:color="auto" w:fill="auto"/>
+          </w:tcPr>
+          <w:p>
+            <w:pPr>
+              <w:pStyle w:val="StyleTable-ColHeadCentered"/>
+              <w:rPr>
+                <w:color w:val="auto"/>
+              </w:rPr>
+            </w:pPr>
+          </w:p>
+        </w:tc>
+        <w:tc>
+          <w:tcPr>
+            <w:tcW w:w="5680" w:type="dxa"/>
+            <w:tcBorders>
+              <w:top w:val="single" w:sz="6" w:space="0" w:color="auto"/>
+              <w:left w:val="single" w:sz="6" w:space="0" w:color="auto"/>
+              <w:bottom w:val="single" w:sz="6" w:space="0" w:color="auto"/>
+              <w:right w:val="single" w:sz="6" w:space="0" w:color="auto"/>
+            </w:tcBorders>
+            <w:shd w:val="clear" w:color="auto" w:fill="auto"/>
+          </w:tcPr>
+          <w:p>
+            <w:pPr>
+              <w:pStyle w:val="StyleTable-ColHeadCentered"/>
+              <w:rPr>
+                <w:color w:val="auto"/>
+              </w:rPr>
+            </w:pPr>
+          </w:p>
+        </w:tc>
+        <w:tc>
+          <w:tcPr>
+            <w:tcW w:w="4025" w:type="dxa"/>
+            <w:tcBorders>
+              <w:top w:val="single" w:sz="6" w:space="0" w:color="auto"/>
+              <w:left w:val="single" w:sz="6" w:space="0" w:color="auto"/>
+              <w:bottom w:val="single" w:sz="6" w:space="0" w:color="auto"/>
+              <w:right w:val="single" w:sz="6" w:space="0" w:color="auto"/>
+            </w:tcBorders>
+            <w:shd w:val="clear" w:color="auto" w:fill="auto"/>
+          </w:tcPr>
+          <w:p>
+            <w:pPr>
+              <w:pStyle w:val="StyleTable-ColHeadCentered"/>
+              <w:rPr>
+                <w:color w:val="auto"/>
+              </w:rPr>
+            </w:pPr>
+            <w:r>
+              <w:rPr>
+                <w:color w:val="auto"/>
+              </w:rPr>
+              <w:drawing>
+                <wp:inline distT="0" distB="0" distL="0" distR="0" wp14:anchorId="522EFB48" wp14:editId="6F6ACA00">
+                  <wp:extent cx="2418715" cy="1066165"/>
+                  <wp:effectExtent l="0" t="0" r="0" b="635"/>
+                  <wp:docPr id="39715994" name="Picture 1"/>
+                  <wp:cNvGraphicFramePr>
+                    <a:graphicFrameLocks xmlns:a="http://schemas.openxmlformats.org/drawingml/2006/main" noChangeAspect="1"/>
+                  </wp:cNvGraphicFramePr>
+                  <a:graphic xmlns:a="http://schemas.openxmlformats.org/drawingml/2006/main">
+                    <a:graphicData uri="http://schemas.openxmlformats.org/drawingml/2006/picture">
+                      <pic:pic xmlns:pic="http://schemas.openxmlformats.org/drawingml/2006/picture">
+                        <pic:nvPicPr>
+                          <pic:cNvPr id="39715994" name=""/>
+                          <pic:cNvPicPr/>
+                        </pic:nvPicPr>
+                        <pic:blipFill>
+                          <a:blip r:embed="rId46"/>
+                          <a:stretch>
+                            <a:fillRect/>
+                          </a:stretch>
+                        </pic:blipFill>
+                        <pic:spPr>
+                          <a:xfrm>
+                            <a:off x="0" y="0"/>
+                            <a:ext cx="2418715" cy="1066165"/>
+                          </a:xfrm>
+                          <a:prstGeom prst="rect">
+                            <a:avLst/>
+                          </a:prstGeom>
+                        </pic:spPr>
+                      </pic:pic>
+                    </a:graphicData>
+                  </a:graphic>
+                </wp:inline>
+              </w:drawing>
+            </w:r>
+          </w:p>
+        </w:tc>
+      </w:tr>
+      <w:tr>
+        <w:trPr>
+          <w:cantSplit/>
+          <w:jc w:val="center"/>
+        </w:trPr>
+        <w:tc>
+          <w:tcPr>
+            <w:tcW w:w="503" w:type="dxa"/>
+            <w:tcBorders>
+              <w:top w:val="single" w:sz="6" w:space="0" w:color="auto"/>
+              <w:left w:val="single" w:sz="6" w:space="0" w:color="auto"/>
+              <w:bottom w:val="single" w:sz="6" w:space="0" w:color="auto"/>
+              <w:right w:val="single" w:sz="6" w:space="0" w:color="auto"/>
+            </w:tcBorders>
+            <w:shd w:val="clear" w:color="auto" w:fill="auto"/>
+          </w:tcPr>
+          <w:p>
+            <w:pPr>
+              <w:pStyle w:val="StyleTable-ColHeadCentered"/>
+              <w:rPr>
+                <w:color w:val="auto"/>
+              </w:rPr>
+            </w:pPr>
+          </w:p>
+        </w:tc>
+        <w:tc>
+          <w:tcPr>
+            <w:tcW w:w="5680" w:type="dxa"/>
+            <w:tcBorders>
+              <w:top w:val="single" w:sz="6" w:space="0" w:color="auto"/>
+              <w:left w:val="single" w:sz="6" w:space="0" w:color="auto"/>
+              <w:bottom w:val="single" w:sz="6" w:space="0" w:color="auto"/>
+              <w:right w:val="single" w:sz="6" w:space="0" w:color="auto"/>
+            </w:tcBorders>
+            <w:shd w:val="clear" w:color="auto" w:fill="auto"/>
+          </w:tcPr>
+          <w:p>
+            <w:pPr>
+              <w:pStyle w:val="StyleTable-ColHeadCentered"/>
+              <w:rPr>
+                <w:color w:val="auto"/>
+              </w:rPr>
+            </w:pPr>
+          </w:p>
+        </w:tc>
+        <w:tc>
+          <w:tcPr>
+            <w:tcW w:w="4025" w:type="dxa"/>
+            <w:tcBorders>
+              <w:top w:val="single" w:sz="6" w:space="0" w:color="auto"/>
+              <w:left w:val="single" w:sz="6" w:space="0" w:color="auto"/>
+              <w:bottom w:val="single" w:sz="6" w:space="0" w:color="auto"/>
+              <w:right w:val="single" w:sz="6" w:space="0" w:color="auto"/>
+            </w:tcBorders>
+            <w:shd w:val="clear" w:color="auto" w:fill="auto"/>
+          </w:tcPr>
+          <w:p>
+            <w:pPr>
+              <w:pStyle w:val="StyleTable-ColHeadCentered"/>
+              <w:rPr>
+                <w:color w:val="auto"/>
+              </w:rPr>
+            </w:pPr>
+            <w:r>
+              <w:rPr>
+                <w:color w:val="auto"/>
+              </w:rPr>
+              <w:drawing>
+                <wp:inline distT="0" distB="0" distL="0" distR="0" wp14:anchorId="72DAAEC1" wp14:editId="4A6F0E3C">
+                  <wp:extent cx="2418715" cy="572135"/>
+                  <wp:effectExtent l="0" t="0" r="0" b="0"/>
+                  <wp:docPr id="1432804577" name="Picture 1"/>
+                  <wp:cNvGraphicFramePr>
+                    <a:graphicFrameLocks xmlns:a="http://schemas.openxmlformats.org/drawingml/2006/main" noChangeAspect="1"/>
+                  </wp:cNvGraphicFramePr>
+                  <a:graphic xmlns:a="http://schemas.openxmlformats.org/drawingml/2006/main">
+                    <a:graphicData uri="http://schemas.openxmlformats.org/drawingml/2006/picture">
+                      <pic:pic xmlns:pic="http://schemas.openxmlformats.org/drawingml/2006/picture">
+                        <pic:nvPicPr>
+                          <pic:cNvPr id="1432804577" name=""/>
+                          <pic:cNvPicPr/>
+                        </pic:nvPicPr>
+                        <pic:blipFill>
+                          <a:blip r:embed="rId47"/>
+                          <a:stretch>
+                            <a:fillRect/>
+                          </a:stretch>
+                        </pic:blipFill>
+                        <pic:spPr>
+                          <a:xfrm>
+                            <a:off x="0" y="0"/>
+                            <a:ext cx="2418715" cy="572135"/>
+                          </a:xfrm>
+                          <a:prstGeom prst="rect">
+                            <a:avLst/>
+                          </a:prstGeom>
+                        </pic:spPr>
+                      </pic:pic>
+                    </a:graphicData>
+                  </a:graphic>
+                </wp:inline>
+              </w:drawing>
+            </w:r>
+          </w:p>
+        </w:tc>
+      </w:tr>
+      <w:tr>
+        <w:trPr>
+          <w:cantSplit/>
+          <w:jc w:val="center"/>
+        </w:trPr>
+        <w:tc>
+          <w:tcPr>
+            <w:tcW w:w="503" w:type="dxa"/>
+            <w:tcBorders>
+              <w:top w:val="single" w:sz="6" w:space="0" w:color="auto"/>
+              <w:left w:val="single" w:sz="6" w:space="0" w:color="auto"/>
+              <w:bottom w:val="single" w:sz="6" w:space="0" w:color="auto"/>
+              <w:right w:val="single" w:sz="6" w:space="0" w:color="auto"/>
+            </w:tcBorders>
+            <w:shd w:val="clear" w:color="auto" w:fill="auto"/>
+          </w:tcPr>
+          <w:p>
+            <w:pPr>
+              <w:pStyle w:val="StyleTable-ColHeadCentered"/>
+              <w:rPr>
+                <w:color w:val="auto"/>
+              </w:rPr>
+            </w:pPr>
+          </w:p>
+        </w:tc>
+        <w:tc>
+          <w:tcPr>
+            <w:tcW w:w="5680" w:type="dxa"/>
+            <w:tcBorders>
+              <w:top w:val="single" w:sz="6" w:space="0" w:color="auto"/>
+              <w:left w:val="single" w:sz="6" w:space="0" w:color="auto"/>
+              <w:bottom w:val="single" w:sz="6" w:space="0" w:color="auto"/>
+              <w:right w:val="single" w:sz="6" w:space="0" w:color="auto"/>
+            </w:tcBorders>
+            <w:shd w:val="clear" w:color="auto" w:fill="auto"/>
+          </w:tcPr>
+          <w:p>
+            <w:pPr>
+              <w:pStyle w:val="StyleTable-ColHeadCentered"/>
+              <w:rPr>
+                <w:color w:val="auto"/>
+              </w:rPr>
+            </w:pPr>
+          </w:p>
+        </w:tc>
+        <w:tc>
+          <w:tcPr>
+            <w:tcW w:w="4025" w:type="dxa"/>
+            <w:tcBorders>
+              <w:top w:val="single" w:sz="6" w:space="0" w:color="auto"/>
+              <w:left w:val="single" w:sz="6" w:space="0" w:color="auto"/>
+              <w:bottom w:val="single" w:sz="6" w:space="0" w:color="auto"/>
+              <w:right w:val="single" w:sz="6" w:space="0" w:color="auto"/>
+            </w:tcBorders>
+            <w:shd w:val="clear" w:color="auto" w:fill="auto"/>
+          </w:tcPr>
+          <w:p>
+            <w:pPr>
+              <w:pStyle w:val="StyleTable-ColHeadCentered"/>
+              <w:rPr>
+                <w:color w:val="auto"/>
+              </w:rPr>
+            </w:pPr>
+            <w:r>
+              <w:rPr>
+                <w:color w:val="auto"/>
+              </w:rPr>
+              <w:drawing>
+                <wp:inline distT="0" distB="0" distL="0" distR="0" wp14:anchorId="53B220E6" wp14:editId="73A4FB22">
+                  <wp:extent cx="2418715" cy="817880"/>
+                  <wp:effectExtent l="0" t="0" r="0" b="0"/>
+                  <wp:docPr id="136250897" name="Picture 1"/>
+                  <wp:cNvGraphicFramePr>
+                    <a:graphicFrameLocks xmlns:a="http://schemas.openxmlformats.org/drawingml/2006/main" noChangeAspect="1"/>
+                  </wp:cNvGraphicFramePr>
+                  <a:graphic xmlns:a="http://schemas.openxmlformats.org/drawingml/2006/main">
+                    <a:graphicData uri="http://schemas.openxmlformats.org/drawingml/2006/picture">
+                      <pic:pic xmlns:pic="http://schemas.openxmlformats.org/drawingml/2006/picture">
+                        <pic:nvPicPr>
+                          <pic:cNvPr id="136250897" name=""/>
+                          <pic:cNvPicPr/>
+                        </pic:nvPicPr>
+                        <pic:blipFill>
+                          <a:blip r:embed="rId48"/>
+                          <a:stretch>
+                            <a:fillRect/>
+                          </a:stretch>
+                        </pic:blipFill>
+                        <pic:spPr>
+                          <a:xfrm>
+                            <a:off x="0" y="0"/>
+                            <a:ext cx="2418715" cy="817880"/>
+                          </a:xfrm>
+                          <a:prstGeom prst="rect">
+                            <a:avLst/>
+                          </a:prstGeom>
+                        </pic:spPr>
+                      </pic:pic>
+                    </a:graphicData>
+                  </a:graphic>
+                </wp:inline>
+              </w:drawing>
+            </w:r>
+          </w:p>
+        </w:tc>
+      </w:tr>
+      <w:tr>
+        <w:trPr>
+          <w:cantSplit/>
+          <w:jc w:val="center"/>
+        </w:trPr>
+        <w:tc>
+          <w:tcPr>
+            <w:tcW w:w="503" w:type="dxa"/>
+            <w:tcBorders>
+              <w:top w:val="single" w:sz="6" w:space="0" w:color="auto"/>
+              <w:left w:val="single" w:sz="6" w:space="0" w:color="auto"/>
+              <w:bottom w:val="single" w:sz="6" w:space="0" w:color="auto"/>
+              <w:right w:val="single" w:sz="6" w:space="0" w:color="auto"/>
+            </w:tcBorders>
+            <w:shd w:val="clear" w:color="auto" w:fill="auto"/>
+          </w:tcPr>
+          <w:p>
+            <w:pPr>
+              <w:pStyle w:val="StyleTable-ColHeadCentered"/>
+              <w:rPr>
+                <w:color w:val="auto"/>
+              </w:rPr>
+            </w:pPr>
+          </w:p>
+        </w:tc>
+        <w:tc>
+          <w:tcPr>
+            <w:tcW w:w="5680" w:type="dxa"/>
+            <w:tcBorders>
+              <w:top w:val="single" w:sz="6" w:space="0" w:color="auto"/>
+              <w:left w:val="single" w:sz="6" w:space="0" w:color="auto"/>
+              <w:bottom w:val="single" w:sz="6" w:space="0" w:color="auto"/>
+              <w:right w:val="single" w:sz="6" w:space="0" w:color="auto"/>
+            </w:tcBorders>
+            <w:shd w:val="clear" w:color="auto" w:fill="auto"/>
+          </w:tcPr>
+          <w:p>
+            <w:pPr>
+              <w:pStyle w:val="StyleTable-ColHeadCentered"/>
+              <w:rPr>
+                <w:color w:val="auto"/>
+              </w:rPr>
+            </w:pPr>
+          </w:p>
+        </w:tc>
+        <w:tc>
+          <w:tcPr>
+            <w:tcW w:w="4025" w:type="dxa"/>
+            <w:tcBorders>
+              <w:top w:val="single" w:sz="6" w:space="0" w:color="auto"/>
+              <w:left w:val="single" w:sz="6" w:space="0" w:color="auto"/>
+              <w:bottom w:val="single" w:sz="6" w:space="0" w:color="auto"/>
+              <w:right w:val="single" w:sz="6" w:space="0" w:color="auto"/>
+            </w:tcBorders>
+            <w:shd w:val="clear" w:color="auto" w:fill="auto"/>
+          </w:tcPr>
+          <w:p>
+            <w:pPr>
+              <w:pStyle w:val="StyleTable-ColHeadCentered"/>
+              <w:rPr>
+                <w:color w:val="auto"/>
+              </w:rPr>
+            </w:pPr>
+            <w:r>
+              <w:rPr>
+                <w:color w:val="auto"/>
+              </w:rPr>
+              <w:drawing>
+                <wp:inline distT="0" distB="0" distL="0" distR="0" wp14:anchorId="41A1DF5F" wp14:editId="7A030B09">
+                  <wp:extent cx="2418715" cy="870585"/>
+                  <wp:effectExtent l="0" t="0" r="0" b="5715"/>
+                  <wp:docPr id="1116088422" name="Picture 1"/>
+                  <wp:cNvGraphicFramePr>
+                    <a:graphicFrameLocks xmlns:a="http://schemas.openxmlformats.org/drawingml/2006/main" noChangeAspect="1"/>
+                  </wp:cNvGraphicFramePr>
+                  <a:graphic xmlns:a="http://schemas.openxmlformats.org/drawingml/2006/main">
+                    <a:graphicData uri="http://schemas.openxmlformats.org/drawingml/2006/picture">
+                      <pic:pic xmlns:pic="http://schemas.openxmlformats.org/drawingml/2006/picture">
+                        <pic:nvPicPr>
+                          <pic:cNvPr id="1116088422" name=""/>
+                          <pic:cNvPicPr/>
+                        </pic:nvPicPr>
+                        <pic:blipFill>
+                          <a:blip r:embed="rId49"/>
+                          <a:stretch>
+                            <a:fillRect/>
+                          </a:stretch>
+                        </pic:blipFill>
+                        <pic:spPr>
+                          <a:xfrm>
+                            <a:off x="0" y="0"/>
+                            <a:ext cx="2418715" cy="870585"/>
+                          </a:xfrm>
+                          <a:prstGeom prst="rect">
+                            <a:avLst/>
+                          </a:prstGeom>
+                        </pic:spPr>
+                      </pic:pic>
+                    </a:graphicData>
+                  </a:graphic>
+                </wp:inline>
+              </w:drawing>
+            </w:r>
+          </w:p>
+        </w:tc>
+      </w:tr>
+      <w:tr>
+        <w:trPr>
+          <w:cantSplit/>
+          <w:jc w:val="center"/>
+        </w:trPr>
+        <w:tc>
+          <w:tcPr>
+            <w:tcW w:w="503" w:type="dxa"/>
+            <w:tcBorders>
+              <w:top w:val="single" w:sz="6" w:space="0" w:color="auto"/>
+              <w:left w:val="single" w:sz="6" w:space="0" w:color="auto"/>
+              <w:bottom w:val="single" w:sz="6" w:space="0" w:color="auto"/>
+              <w:right w:val="single" w:sz="6" w:space="0" w:color="auto"/>
+            </w:tcBorders>
+            <w:shd w:val="clear" w:color="auto" w:fill="auto"/>
+          </w:tcPr>
+          <w:p>
+            <w:pPr>
+              <w:pStyle w:val="StyleTable-ColHeadCentered"/>
+              <w:rPr>
+                <w:color w:val="auto"/>
+              </w:rPr>
+            </w:pPr>
+          </w:p>
+        </w:tc>
+        <w:tc>
+          <w:tcPr>
+            <w:tcW w:w="5680" w:type="dxa"/>
+            <w:tcBorders>
+              <w:top w:val="single" w:sz="6" w:space="0" w:color="auto"/>
+              <w:left w:val="single" w:sz="6" w:space="0" w:color="auto"/>
+              <w:bottom w:val="single" w:sz="6" w:space="0" w:color="auto"/>
+              <w:right w:val="single" w:sz="6" w:space="0" w:color="auto"/>
+            </w:tcBorders>
+            <w:shd w:val="clear" w:color="auto" w:fill="auto"/>
+          </w:tcPr>
+          <w:p>
+            <w:pPr>
+              <w:pStyle w:val="StyleTable-ColHeadCentered"/>
+              <w:rPr>
+                <w:color w:val="auto"/>
+              </w:rPr>
+            </w:pPr>
+          </w:p>
+        </w:tc>
+        <w:tc>
+          <w:tcPr>
+            <w:tcW w:w="4025" w:type="dxa"/>
+            <w:tcBorders>
+              <w:top w:val="single" w:sz="6" w:space="0" w:color="auto"/>
+              <w:left w:val="single" w:sz="6" w:space="0" w:color="auto"/>
+              <w:bottom w:val="single" w:sz="6" w:space="0" w:color="auto"/>
+              <w:right w:val="single" w:sz="6" w:space="0" w:color="auto"/>
+            </w:tcBorders>
+            <w:shd w:val="clear" w:color="auto" w:fill="auto"/>
+          </w:tcPr>
+          <w:p>
+            <w:pPr>
+              <w:pStyle w:val="StyleTable-ColHeadCentered"/>
+              <w:rPr>
+                <w:color w:val="auto"/>
+              </w:rPr>
+            </w:pPr>
+            <w:r>
+              <w:rPr>
+                <w:color w:val="auto"/>
+              </w:rPr>
+              <w:drawing>
+                <wp:inline distT="0" distB="0" distL="0" distR="0" wp14:anchorId="471F43BE" wp14:editId="15769C61">
+                  <wp:extent cx="2418715" cy="648970"/>
+                  <wp:effectExtent l="0" t="0" r="0" b="0"/>
+                  <wp:docPr id="870271351" name="Picture 1"/>
+                  <wp:cNvGraphicFramePr>
+                    <a:graphicFrameLocks xmlns:a="http://schemas.openxmlformats.org/drawingml/2006/main" noChangeAspect="1"/>
+                  </wp:cNvGraphicFramePr>
+                  <a:graphic xmlns:a="http://schemas.openxmlformats.org/drawingml/2006/main">
+                    <a:graphicData uri="http://schemas.openxmlformats.org/drawingml/2006/picture">
+                      <pic:pic xmlns:pic="http://schemas.openxmlformats.org/drawingml/2006/picture">
+                        <pic:nvPicPr>
+                          <pic:cNvPr id="870271351" name=""/>
+                          <pic:cNvPicPr/>
+                        </pic:nvPicPr>
+                        <pic:blipFill>
+                          <a:blip r:embed="rId50"/>
+                          <a:stretch>
+                            <a:fillRect/>
+                          </a:stretch>
+                        </pic:blipFill>
+                        <pic:spPr>
+                          <a:xfrm>
+                            <a:off x="0" y="0"/>
+                            <a:ext cx="2418715" cy="648970"/>
+                          </a:xfrm>
+                          <a:prstGeom prst="rect">
+                            <a:avLst/>
+                          </a:prstGeom>
+                        </pic:spPr>
+                      </pic:pic>
+                    </a:graphicData>
+                  </a:graphic>
+                </wp:inline>
+              </w:drawing>
+            </w:r>
+          </w:p>
+        </w:tc>
+      </w:tr>
+      <w:tr>
+        <w:trPr>
+          <w:cantSplit/>
+          <w:jc w:val="center"/>
+        </w:trPr>
+        <w:tc>
+          <w:tcPr>
+            <w:tcW w:w="503" w:type="dxa"/>
+            <w:tcBorders>
+              <w:top w:val="single" w:sz="6" w:space="0" w:color="auto"/>
+              <w:left w:val="single" w:sz="6" w:space="0" w:color="auto"/>
+              <w:bottom w:val="single" w:sz="6" w:space="0" w:color="auto"/>
+              <w:right w:val="single" w:sz="6" w:space="0" w:color="auto"/>
+            </w:tcBorders>
+            <w:shd w:val="clear" w:color="auto" w:fill="auto"/>
+          </w:tcPr>
+          <w:p>
+            <w:pPr>
+              <w:pStyle w:val="StyleTable-ColHeadCentered"/>
+              <w:rPr>
+                <w:color w:val="auto"/>
+              </w:rPr>
+            </w:pPr>
+          </w:p>
+        </w:tc>
+        <w:tc>
+          <w:tcPr>
+            <w:tcW w:w="5680" w:type="dxa"/>
+            <w:tcBorders>
+              <w:top w:val="single" w:sz="6" w:space="0" w:color="auto"/>
+              <w:left w:val="single" w:sz="6" w:space="0" w:color="auto"/>
+              <w:bottom w:val="single" w:sz="6" w:space="0" w:color="auto"/>
+              <w:right w:val="single" w:sz="6" w:space="0" w:color="auto"/>
+            </w:tcBorders>
+            <w:shd w:val="clear" w:color="auto" w:fill="auto"/>
+          </w:tcPr>
+          <w:p>
+            <w:pPr>
+              <w:pStyle w:val="StyleTable-ColHeadCentered"/>
+              <w:rPr>
+                <w:color w:val="auto"/>
+              </w:rPr>
+            </w:pPr>
+          </w:p>
+        </w:tc>
+        <w:tc>
+          <w:tcPr>
+            <w:tcW w:w="4025" w:type="dxa"/>
+            <w:tcBorders>
+              <w:top w:val="single" w:sz="6" w:space="0" w:color="auto"/>
+              <w:left w:val="single" w:sz="6" w:space="0" w:color="auto"/>
+              <w:bottom w:val="single" w:sz="6" w:space="0" w:color="auto"/>
+              <w:right w:val="single" w:sz="6" w:space="0" w:color="auto"/>
+            </w:tcBorders>
+            <w:shd w:val="clear" w:color="auto" w:fill="auto"/>
+          </w:tcPr>
+          <w:p>
+            <w:pPr>
+              <w:pStyle w:val="StyleTable-ColHeadCentered"/>
+              <w:rPr>
+                <w:color w:val="auto"/>
+              </w:rPr>
+            </w:pPr>
+          </w:p>
+        </w:tc>
+      </w:tr>
+      <w:tr>
+        <w:trPr>
+          <w:cantSplit/>
+          <w:jc w:val="center"/>
+        </w:trPr>
+        <w:tc>
+          <w:tcPr>
+            <w:tcW w:w="503" w:type="dxa"/>
+            <w:tcBorders>
+              <w:top w:val="single" w:sz="6" w:space="0" w:color="auto"/>
+              <w:left w:val="single" w:sz="6" w:space="0" w:color="auto"/>
+              <w:bottom w:val="single" w:sz="6" w:space="0" w:color="auto"/>
+              <w:right w:val="single" w:sz="6" w:space="0" w:color="auto"/>
+            </w:tcBorders>
+            <w:shd w:val="clear" w:color="auto" w:fill="auto"/>
+          </w:tcPr>
+          <w:p>
+            <w:pPr>
+              <w:pStyle w:val="StyleTable-ColHeadCentered"/>
+              <w:rPr>
+                <w:color w:val="auto"/>
+              </w:rPr>
+            </w:pPr>
+          </w:p>
+        </w:tc>
+        <w:tc>
+          <w:tcPr>
+            <w:tcW w:w="5680" w:type="dxa"/>
+            <w:tcBorders>
+              <w:top w:val="single" w:sz="6" w:space="0" w:color="auto"/>
+              <w:left w:val="single" w:sz="6" w:space="0" w:color="auto"/>
+              <w:bottom w:val="single" w:sz="6" w:space="0" w:color="auto"/>
+              <w:right w:val="single" w:sz="6" w:space="0" w:color="auto"/>
+            </w:tcBorders>
+            <w:shd w:val="clear" w:color="auto" w:fill="auto"/>
+          </w:tcPr>
+          <w:p>
+            <w:pPr>
+              <w:pStyle w:val="StyleTable-ColHeadCentered"/>
+              <w:rPr>
+                <w:color w:val="auto"/>
+              </w:rPr>
+            </w:pPr>
+          </w:p>
+        </w:tc>
+        <w:tc>
+          <w:tcPr>
+            <w:tcW w:w="4025" w:type="dxa"/>
+            <w:tcBorders>
+              <w:top w:val="single" w:sz="6" w:space="0" w:color="auto"/>
+              <w:left w:val="single" w:sz="6" w:space="0" w:color="auto"/>
+              <w:bottom w:val="single" w:sz="6" w:space="0" w:color="auto"/>
+              <w:right w:val="single" w:sz="6" w:space="0" w:color="auto"/>
+            </w:tcBorders>
+            <w:shd w:val="clear" w:color="auto" w:fill="auto"/>
+          </w:tcPr>
+          <w:p>
+            <w:pPr>
+              <w:pStyle w:val="StyleTable-ColHeadCentered"/>
+              <w:rPr>
+                <w:color w:val="auto"/>
+              </w:rPr>
+            </w:pPr>
           </w:p>
         </w:tc>
       </w:tr>
@@ -6233,6 +7922,7 @@
     </w:p>
     <w:p>
       <w:r>
+        <w:lastRenderedPageBreak/>
         <w:t xml:space="preserve">In </w:t>
       </w:r>
       <w:r>
@@ -6319,8 +8009,8 @@
       </w:r>
     </w:p>
     <w:sectPr>
-      <w:headerReference w:type="default" r:id="rId36"/>
-      <w:footerReference w:type="default" r:id="rId37"/>
+      <w:headerReference w:type="default" r:id="rId51"/>
+      <w:footerReference w:type="default" r:id="rId52"/>
       <w:pgSz w:w="12240" w:h="15840" w:code="1"/>
       <w:pgMar w:top="1008" w:right="1008" w:bottom="1008" w:left="1008" w:header="720" w:footer="720" w:gutter="0"/>
       <w:pgBorders w:display="firstPage" w:offsetFrom="page">

</xml_diff>